<commit_message>
Before changing to work with pyscript
</commit_message>
<xml_diff>
--- a/Design_documents/Walkthrough.docx
+++ b/Design_documents/Walkthrough.docx
@@ -386,8 +386,28 @@
     </w:p>
     <w:p/>
     <w:p>
-      <w:r>
-        <w:t>Menee eteen ja oikealle huoneeseen .</w:t>
+      <w:pPr>
+        <w:rPr>
+          <w:lang w:val="en-US"/>
+        </w:rPr>
+      </w:pPr>
+      <w:r>
+        <w:t xml:space="preserve">Menee eteen ja oikealle huoneeseen </w:t>
+      </w:r>
+      <w:r>
+        <w:t>Crew Lockers</w:t>
+      </w:r>
+      <w:r>
+        <w:t>.</w:t>
+      </w:r>
+      <w:r>
+        <w:t xml:space="preserve"> </w:t>
+      </w:r>
+      <w:r>
+        <w:rPr>
+          <w:lang w:val="en-US"/>
+        </w:rPr>
+        <w:t>Komento ”take jack” .</w:t>
       </w:r>
     </w:p>
     <w:p>
@@ -396,17 +416,980 @@
           <w:rFonts w:cs="Arial"/>
         </w:rPr>
       </w:pPr>
-    </w:p>
-    <w:p>
-      <w:pPr>
+      <w:r>
         <w:rPr>
           <w:rFonts w:cs="Arial"/>
         </w:rPr>
-      </w:pPr>
-    </w:p>
-    <w:p>
-      <w:r>
+        <w:t>Mene kaksi huonetta vasemmalle. K</w:t>
+      </w:r>
+      <w:r>
+        <w:rPr>
+          <w:rFonts w:cs="Arial"/>
+        </w:rPr>
+        <w:t>omento ”use jack door”</w:t>
+      </w:r>
+    </w:p>
+    <w:p>
+      <w:pPr>
+        <w:rPr>
+          <w:rFonts w:cs="Arial"/>
+        </w:rPr>
+      </w:pPr>
+      <w:r>
+        <w:rPr>
+          <w:rFonts w:cs="Arial"/>
+        </w:rPr>
+        <w:t>Mene kaksi huonetta eteenpäin.</w:t>
+      </w:r>
+    </w:p>
+    <w:p>
+      <w:pPr>
+        <w:rPr>
+          <w:rFonts w:cs="Arial"/>
+        </w:rPr>
+      </w:pPr>
+    </w:p>
+    <w:p>
+      <w:pPr>
+        <w:pStyle w:val="Heading2"/>
+      </w:pPr>
+      <w:r>
+        <w:t xml:space="preserve">Act </w:t>
+      </w:r>
+      <w:r>
+        <w:t>2</w:t>
+      </w:r>
+    </w:p>
+    <w:p>
+      <w:pPr>
+        <w:rPr>
+          <w:rFonts w:cs="Arial"/>
+          <w:lang w:val="en-US"/>
+        </w:rPr>
+      </w:pPr>
+      <w:r>
+        <w:rPr>
+          <w:rFonts w:cs="Arial"/>
+          <w:lang w:val="en-US"/>
+        </w:rPr>
+        <w:t>Mene vasemmalle Medical Labs. Koment ”take card”</w:t>
+      </w:r>
+    </w:p>
+    <w:p>
+      <w:pPr>
+        <w:rPr>
+          <w:rFonts w:cs="Arial"/>
+          <w:lang w:val="en-US"/>
+        </w:rPr>
+      </w:pPr>
+      <w:r>
+        <w:rPr>
+          <w:rFonts w:cs="Arial"/>
+          <w:lang w:val="en-US"/>
+        </w:rPr>
+        <w:t xml:space="preserve">Mene oikealle </w:t>
+      </w:r>
+      <w:r>
+        <w:rPr>
+          <w:rFonts w:cs="Arial"/>
+          <w:lang w:val="en-FI"/>
+        </w:rPr>
+        <w:t>Deck 4 Med-Env Corridor</w:t>
+      </w:r>
+      <w:r>
+        <w:rPr>
+          <w:rFonts w:cs="Arial"/>
+          <w:lang w:val="en-US"/>
+        </w:rPr>
+        <w:t xml:space="preserve"> . Komento ”use card </w:t>
+      </w:r>
+      <w:r>
+        <w:rPr>
+          <w:rFonts w:cs="Arial"/>
+          <w:lang w:val="en-US"/>
+        </w:rPr>
+        <w:t xml:space="preserve">door” . </w:t>
+      </w:r>
+    </w:p>
+    <w:p>
+      <w:pPr>
+        <w:rPr>
+          <w:rFonts w:cs="Arial"/>
+        </w:rPr>
+      </w:pPr>
+      <w:r>
+        <w:rPr>
+          <w:rFonts w:cs="Arial"/>
+        </w:rPr>
+        <w:t>Näppäile koodi 4277.</w:t>
+      </w:r>
+    </w:p>
+    <w:p>
+      <w:pPr>
+        <w:rPr>
+          <w:rFonts w:cs="Arial"/>
+          <w:lang w:val="en-FI"/>
+        </w:rPr>
+      </w:pPr>
+      <w:r>
+        <w:rPr>
+          <w:rFonts w:cs="Arial"/>
+          <w:lang w:val="en-US"/>
+        </w:rPr>
+        <w:t xml:space="preserve">Mene oikealle </w:t>
+      </w:r>
+      <w:r>
+        <w:rPr>
+          <w:rFonts w:cs="Arial"/>
+          <w:lang w:val="en-FI"/>
+        </w:rPr>
+        <w:t>Environmental Controls</w:t>
+      </w:r>
+      <w:r>
+        <w:rPr>
+          <w:rFonts w:cs="Arial"/>
+          <w:lang w:val="en-FI"/>
+        </w:rPr>
+        <w:t>. Komento “take flashlight”</w:t>
+      </w:r>
+    </w:p>
+    <w:p>
+      <w:pPr>
+        <w:rPr>
+          <w:rFonts w:cs="Arial"/>
+          <w:lang w:val="en-FI"/>
+        </w:rPr>
+      </w:pPr>
+      <w:r>
+        <w:rPr>
+          <w:rFonts w:cs="Arial"/>
+          <w:lang w:val="en-FI"/>
+        </w:rPr>
+        <w:t xml:space="preserve">Mene vasemmalle </w:t>
+      </w:r>
+      <w:r>
+        <w:rPr>
+          <w:rFonts w:cs="Arial"/>
+          <w:lang w:val="en-FI"/>
+        </w:rPr>
+        <w:t>Deck 4 Med-Env Corridor</w:t>
+      </w:r>
+      <w:r>
+        <w:rPr>
+          <w:rFonts w:cs="Arial"/>
+          <w:lang w:val="en-FI"/>
+        </w:rPr>
+        <w:t>.</w:t>
+      </w:r>
+    </w:p>
+    <w:p>
+      <w:pPr>
+        <w:rPr>
+          <w:rFonts w:cs="Arial"/>
+          <w:lang w:val="en-FI"/>
+        </w:rPr>
+      </w:pPr>
+      <w:r>
+        <w:rPr>
+          <w:rFonts w:cs="Arial"/>
+          <w:lang w:val="en-FI"/>
+        </w:rPr>
+        <w:t xml:space="preserve">Mene eteenpäin </w:t>
+      </w:r>
+      <w:r>
+        <w:rPr>
+          <w:rFonts w:cs="Arial"/>
+          <w:lang w:val="en-FI"/>
+        </w:rPr>
+        <w:t>Upper Aft Lobby</w:t>
+      </w:r>
+    </w:p>
+    <w:p>
+      <w:pPr>
+        <w:rPr>
+          <w:rFonts w:cs="Arial"/>
+          <w:lang w:val="en-FI"/>
+        </w:rPr>
+      </w:pPr>
+      <w:r>
+        <w:rPr>
+          <w:rFonts w:cs="Arial"/>
+          <w:lang w:val="en-FI"/>
+        </w:rPr>
+        <w:t xml:space="preserve">Mene oikealle </w:t>
+      </w:r>
+      <w:r>
+        <w:rPr>
+          <w:rFonts w:cs="Arial"/>
+          <w:lang w:val="en-FI"/>
+        </w:rPr>
+        <w:t>Deck 5 Aft Utility</w:t>
+      </w:r>
+      <w:r>
+        <w:rPr>
+          <w:rFonts w:cs="Arial"/>
+          <w:lang w:val="en-FI"/>
+        </w:rPr>
+        <w:t>. Komento “take welder”</w:t>
+      </w:r>
+    </w:p>
+    <w:p>
+      <w:pPr>
+        <w:rPr>
+          <w:rFonts w:cs="Arial"/>
+          <w:lang w:val="en-FI"/>
+        </w:rPr>
+      </w:pPr>
+      <w:r>
+        <w:rPr>
+          <w:rFonts w:cs="Arial"/>
+          <w:lang w:val="en-FI"/>
+        </w:rPr>
+        <w:t xml:space="preserve">Mene takaisin </w:t>
+      </w:r>
+      <w:r>
+        <w:rPr>
+          <w:rFonts w:cs="Arial"/>
+          <w:lang w:val="en-FI"/>
+        </w:rPr>
+        <w:t>Upper Aft Lobby</w:t>
+      </w:r>
+      <w:r>
+        <w:rPr>
+          <w:rFonts w:cs="Arial"/>
+          <w:lang w:val="en-FI"/>
+        </w:rPr>
+        <w:t>. Komento “use welder door”</w:t>
+      </w:r>
+    </w:p>
+    <w:p>
+      <w:pPr>
+        <w:rPr>
+          <w:rFonts w:cs="Arial"/>
+          <w:lang w:val="en-FI"/>
+        </w:rPr>
+      </w:pPr>
+      <w:r>
+        <w:rPr>
+          <w:rFonts w:cs="Arial"/>
+          <w:lang w:val="en-FI"/>
+        </w:rPr>
+        <w:t xml:space="preserve">Mene eteenpäin </w:t>
+      </w:r>
+      <w:r>
+        <w:rPr>
+          <w:rFonts w:cs="Arial"/>
+          <w:lang w:val="en-FI"/>
+        </w:rPr>
+        <w:t>Central Freight Bay</w:t>
+      </w:r>
+      <w:r>
+        <w:rPr>
+          <w:rFonts w:cs="Arial"/>
+          <w:lang w:val="en-FI"/>
+        </w:rPr>
+        <w:t>.</w:t>
+      </w:r>
+    </w:p>
+    <w:p>
+      <w:pPr>
+        <w:rPr>
+          <w:rFonts w:cs="Arial"/>
+          <w:lang w:val="en-FI"/>
+        </w:rPr>
+      </w:pPr>
+      <w:r>
+        <w:rPr>
+          <w:rFonts w:cs="Arial"/>
+          <w:lang w:val="en-FI"/>
+        </w:rPr>
+        <w:t xml:space="preserve">Mene oikealle </w:t>
+      </w:r>
+      <w:r>
+        <w:rPr>
+          <w:rFonts w:cs="Arial"/>
+          <w:lang w:val="en-FI"/>
+        </w:rPr>
+        <w:t>Cargo Staging Room</w:t>
+      </w:r>
+    </w:p>
+    <w:p>
+      <w:pPr>
+        <w:rPr>
+          <w:rFonts w:cs="Arial"/>
+          <w:lang w:val="en-FI"/>
+        </w:rPr>
+      </w:pPr>
+    </w:p>
+    <w:p>
+      <w:pPr>
+        <w:pStyle w:val="Heading2"/>
+      </w:pPr>
+      <w:r>
+        <w:t xml:space="preserve">Act </w:t>
+      </w:r>
+      <w:r>
+        <w:t>3</w:t>
+      </w:r>
+    </w:p>
+    <w:p>
+      <w:r>
+        <w:t>Mene oikealle.</w:t>
+      </w:r>
+    </w:p>
+    <w:p>
+      <w:pPr>
+        <w:rPr>
+          <w:lang w:val="en-FI"/>
+        </w:rPr>
+      </w:pPr>
+      <w:r>
+        <w:t xml:space="preserve">Jatka reittiä kunnes tulet huoneeseen </w:t>
+      </w:r>
+      <w:r>
+        <w:rPr>
+          <w:lang w:val="en-FI"/>
+        </w:rPr>
+        <w:t>MSC2 Main Service Control 2</w:t>
+      </w:r>
+    </w:p>
+    <w:p>
+      <w:pPr>
+        <w:rPr>
+          <w:lang w:val="en-FI"/>
+        </w:rPr>
+      </w:pPr>
+      <w:r>
+        <w:rPr>
+          <w:lang w:val="en-FI"/>
+        </w:rPr>
+        <w:t>Valitse mikä tahansa kolmesta reitistä ja mene sinne.</w:t>
+      </w:r>
+    </w:p>
+    <w:p>
+      <w:pPr>
+        <w:rPr>
+          <w:rFonts w:cs="Arial"/>
+          <w:lang w:val="en-FI"/>
+        </w:rPr>
+      </w:pPr>
+      <w:r>
+        <w:rPr>
+          <w:rFonts w:cs="Arial"/>
+          <w:lang w:val="en-FI"/>
+        </w:rPr>
+        <w:t>Komento “interact vent”</w:t>
+      </w:r>
+    </w:p>
+    <w:p>
+      <w:pPr>
+        <w:rPr>
+          <w:rFonts w:cs="Arial"/>
+          <w:lang w:val="en-FI"/>
+        </w:rPr>
+      </w:pPr>
+      <w:r>
+        <w:rPr>
+          <w:rFonts w:cs="Arial"/>
+          <w:lang w:val="en-FI"/>
+        </w:rPr>
+        <w:t xml:space="preserve">Mene eteenpäin </w:t>
+      </w:r>
+      <w:r>
+        <w:rPr>
+          <w:rFonts w:cs="Arial"/>
+          <w:lang w:val="en-FI"/>
+        </w:rPr>
+        <w:t>Service Control Junction 5 F</w:t>
+      </w:r>
+    </w:p>
+    <w:p>
+      <w:pPr>
+        <w:rPr>
+          <w:rFonts w:cs="Arial"/>
+          <w:lang w:val="en-FI"/>
+        </w:rPr>
+      </w:pPr>
+      <w:r>
+        <w:rPr>
+          <w:rFonts w:cs="Arial"/>
+          <w:lang w:val="en-FI"/>
+        </w:rPr>
+        <w:t>Komento “use welder door”</w:t>
+      </w:r>
+    </w:p>
+    <w:p>
+      <w:pPr>
+        <w:rPr>
+          <w:rFonts w:cs="Arial"/>
+          <w:lang w:val="en-FI"/>
+        </w:rPr>
+      </w:pPr>
+      <w:r>
+        <w:rPr>
+          <w:rFonts w:cs="Arial"/>
+          <w:lang w:val="en-FI"/>
+        </w:rPr>
+        <w:t xml:space="preserve">Mene eteenpäin </w:t>
+      </w:r>
+      <w:r>
+        <w:rPr>
+          <w:rFonts w:cs="Arial"/>
+          <w:lang w:val="en-FI"/>
+        </w:rPr>
+        <w:t>operations_distribution_crossover</w:t>
+      </w:r>
+    </w:p>
+    <w:p>
+      <w:pPr>
+        <w:rPr>
+          <w:rFonts w:cs="Arial"/>
+          <w:lang w:val="en-FI"/>
+        </w:rPr>
+      </w:pPr>
+    </w:p>
+    <w:p>
+      <w:pPr>
+        <w:pStyle w:val="Heading2"/>
+      </w:pPr>
+      <w:r>
+        <w:rPr>
+          <w:lang w:val="en-US"/>
+        </w:rPr>
         <w:t xml:space="preserve"> </w:t>
+      </w:r>
+      <w:r>
+        <w:t xml:space="preserve">Act </w:t>
+      </w:r>
+      <w:r>
+        <w:t>4</w:t>
+      </w:r>
+    </w:p>
+    <w:p>
+      <w:pPr>
+        <w:rPr>
+          <w:lang w:val="en-US"/>
+        </w:rPr>
+      </w:pPr>
+      <w:r>
+        <w:t>Löydä ylhäällä vasemmalla</w:t>
+      </w:r>
+      <w:r>
+        <w:t xml:space="preserve"> </w:t>
+      </w:r>
+      <w:r>
+        <w:t>EVA Gear Lockers</w:t>
+      </w:r>
+      <w:r>
+        <w:t xml:space="preserve">. </w:t>
+      </w:r>
+      <w:r>
+        <w:rPr>
+          <w:lang w:val="en-US"/>
+        </w:rPr>
+        <w:t>Komento ”take screwdriver”</w:t>
+      </w:r>
+    </w:p>
+    <w:p>
+      <w:pPr>
+        <w:rPr>
+          <w:lang w:val="en-US"/>
+        </w:rPr>
+      </w:pPr>
+      <w:r>
+        <w:rPr>
+          <w:lang w:val="en-US"/>
+        </w:rPr>
+        <w:t>Löydä oikealla ylhäällä Executive Access I</w:t>
+      </w:r>
+      <w:r>
+        <w:rPr>
+          <w:lang w:val="en-US"/>
+        </w:rPr>
+        <w:t>sle</w:t>
+      </w:r>
+    </w:p>
+    <w:p>
+      <w:r>
+        <w:t xml:space="preserve">Seuraa Tanakaa pelin antamilla ohjeilla takaisin </w:t>
+      </w:r>
+      <w:r>
+        <w:t>Operations Distribution Crossover</w:t>
+      </w:r>
+    </w:p>
+    <w:p>
+      <w:pPr>
+        <w:rPr>
+          <w:lang w:val="en-US"/>
+        </w:rPr>
+      </w:pPr>
+      <w:r>
+        <w:rPr>
+          <w:lang w:val="en-US"/>
+        </w:rPr>
+        <w:t>Operations Distribution Crossover</w:t>
+      </w:r>
+      <w:r>
+        <w:rPr>
+          <w:lang w:val="en-US"/>
+        </w:rPr>
+        <w:t xml:space="preserve">, komento ”take </w:t>
+      </w:r>
+      <w:r>
+        <w:rPr>
+          <w:lang w:val="en-US"/>
+        </w:rPr>
+        <w:t>lockpick”</w:t>
+      </w:r>
+    </w:p>
+    <w:p>
+      <w:r>
+        <w:lastRenderedPageBreak/>
+        <w:t>Mene oikealle ja eteenpäin kunnes o</w:t>
+      </w:r>
+      <w:r>
+        <w:t xml:space="preserve">let </w:t>
+      </w:r>
+      <w:r>
+        <w:t>Systems Data Access Corridor</w:t>
+      </w:r>
+    </w:p>
+    <w:p>
+      <w:pPr>
+        <w:rPr>
+          <w:lang w:val="en-US"/>
+        </w:rPr>
+      </w:pPr>
+      <w:r>
+        <w:rPr>
+          <w:lang w:val="en-US"/>
+        </w:rPr>
+        <w:t>Systems Data Access Corridor</w:t>
+      </w:r>
+      <w:r>
+        <w:rPr>
+          <w:lang w:val="en-US"/>
+        </w:rPr>
+        <w:t>, komento ”</w:t>
+      </w:r>
+      <w:r>
+        <w:rPr>
+          <w:lang w:val="en-US"/>
+        </w:rPr>
+        <w:t>use lockpick door”</w:t>
+      </w:r>
+    </w:p>
+    <w:p>
+      <w:pPr>
+        <w:rPr>
+          <w:lang w:val="en-US"/>
+        </w:rPr>
+      </w:pPr>
+      <w:r>
+        <w:rPr>
+          <w:lang w:val="en-US"/>
+        </w:rPr>
+        <w:t xml:space="preserve">Mene oikealle </w:t>
+      </w:r>
+      <w:r>
+        <w:rPr>
+          <w:lang w:val="en-US"/>
+        </w:rPr>
+        <w:t>Data Server Array</w:t>
+      </w:r>
+      <w:r>
+        <w:rPr>
+          <w:lang w:val="en-US"/>
+        </w:rPr>
+        <w:t>. Komento “interact terminal”</w:t>
+      </w:r>
+    </w:p>
+    <w:p>
+      <w:pPr>
+        <w:rPr>
+          <w:lang w:val="en-US"/>
+        </w:rPr>
+      </w:pPr>
+      <w:r>
+        <w:rPr>
+          <w:lang w:val="en-US"/>
+        </w:rPr>
+        <w:t>Kirjoita “admin” ja “1234”</w:t>
+      </w:r>
+    </w:p>
+    <w:p>
+      <w:pPr>
+        <w:rPr>
+          <w:lang w:val="en-US"/>
+        </w:rPr>
+      </w:pPr>
+      <w:r>
+        <w:rPr>
+          <w:lang w:val="en-US"/>
+        </w:rPr>
+        <w:t xml:space="preserve">Mene takaisin </w:t>
+      </w:r>
+      <w:r>
+        <w:rPr>
+          <w:lang w:val="en-US"/>
+        </w:rPr>
+        <w:t>Systems Data Access Corridor</w:t>
+      </w:r>
+    </w:p>
+    <w:p>
+      <w:pPr>
+        <w:rPr>
+          <w:lang w:val="en-US"/>
+        </w:rPr>
+      </w:pPr>
+      <w:r>
+        <w:rPr>
+          <w:lang w:val="en-US"/>
+        </w:rPr>
+        <w:t xml:space="preserve">Mene eteenpäin </w:t>
+      </w:r>
+      <w:r>
+        <w:rPr>
+          <w:lang w:val="en-US"/>
+        </w:rPr>
+        <w:t xml:space="preserve">Executive Access Aisle    </w:t>
+      </w:r>
+    </w:p>
+    <w:p>
+      <w:pPr>
+        <w:rPr>
+          <w:lang w:val="en-US"/>
+        </w:rPr>
+      </w:pPr>
+      <w:r>
+        <w:rPr>
+          <w:lang w:val="en-US"/>
+        </w:rPr>
+        <w:t xml:space="preserve">Mene oikealle Captains quarters. </w:t>
+      </w:r>
+    </w:p>
+    <w:p>
+      <w:pPr>
+        <w:rPr>
+          <w:lang w:val="en-US"/>
+        </w:rPr>
+      </w:pPr>
+      <w:r>
+        <w:rPr>
+          <w:lang w:val="en-US"/>
+        </w:rPr>
+        <w:t xml:space="preserve">Komento, “use welder safe”. </w:t>
+      </w:r>
+      <w:r>
+        <w:rPr>
+          <w:lang w:val="en-US"/>
+        </w:rPr>
+        <w:t>S</w:t>
+      </w:r>
+      <w:r>
+        <w:rPr>
+          <w:lang w:val="en-US"/>
+        </w:rPr>
+        <w:t>itten komento “use screwdriver safe”</w:t>
+      </w:r>
+    </w:p>
+    <w:p>
+      <w:r>
+        <w:t xml:space="preserve">Mene vasemmalle ja </w:t>
+      </w:r>
+      <w:r>
+        <w:t xml:space="preserve">ylös takaisin </w:t>
+      </w:r>
+      <w:r>
+        <w:t>EVA Gear Lockers</w:t>
+      </w:r>
+    </w:p>
+    <w:p>
+      <w:r>
+        <w:t xml:space="preserve">Komento ”take </w:t>
+      </w:r>
+      <w:r>
+        <w:t>sart</w:t>
+      </w:r>
+      <w:r>
+        <w:t>”</w:t>
+      </w:r>
+    </w:p>
+    <w:p>
+      <w:r>
+        <w:t xml:space="preserve">Mene vasemmalle ja alas </w:t>
+      </w:r>
+      <w:r>
+        <w:t>Operations and Cargo Interlink.</w:t>
+      </w:r>
+    </w:p>
+    <w:p>
+      <w:pPr>
+        <w:rPr>
+          <w:lang w:val="en-US"/>
+        </w:rPr>
+      </w:pPr>
+      <w:r>
+        <w:rPr>
+          <w:lang w:val="en-US"/>
+        </w:rPr>
+        <w:t>Operations and Cargo Interlink.</w:t>
+      </w:r>
+      <w:r>
+        <w:rPr>
+          <w:lang w:val="en-US"/>
+        </w:rPr>
+        <w:t xml:space="preserve"> </w:t>
+      </w:r>
+      <w:r>
+        <w:rPr>
+          <w:lang w:val="en-US"/>
+        </w:rPr>
+        <w:t>Komento “use sart door”</w:t>
+      </w:r>
+    </w:p>
+    <w:p>
+      <w:pPr>
+        <w:rPr>
+          <w:lang w:val="en-US"/>
+        </w:rPr>
+      </w:pPr>
+      <w:r>
+        <w:rPr>
+          <w:lang w:val="en-US"/>
+        </w:rPr>
+        <w:t xml:space="preserve">Mene vasemmalle </w:t>
+      </w:r>
+      <w:r>
+        <w:rPr>
+          <w:lang w:val="en-US"/>
+        </w:rPr>
+        <w:t>Cargo Bay Control F</w:t>
+      </w:r>
+      <w:r>
+        <w:rPr>
+          <w:lang w:val="en-US"/>
+        </w:rPr>
+        <w:t>. Komento “use jack power”</w:t>
+      </w:r>
+    </w:p>
+    <w:p>
+      <w:pPr>
+        <w:rPr>
+          <w:lang w:val="en-US"/>
+        </w:rPr>
+      </w:pPr>
+      <w:r>
+        <w:rPr>
+          <w:lang w:val="en-US"/>
+        </w:rPr>
+        <w:t>Mene takaisin</w:t>
+      </w:r>
+      <w:r>
+        <w:rPr>
+          <w:lang w:val="en-US"/>
+        </w:rPr>
+        <w:t xml:space="preserve"> </w:t>
+      </w:r>
+      <w:r>
+        <w:rPr>
+          <w:lang w:val="en-US"/>
+        </w:rPr>
+        <w:t>Operations and Cargo</w:t>
+      </w:r>
+      <w:r>
+        <w:rPr>
+          <w:lang w:val="en-US"/>
+        </w:rPr>
+        <w:t xml:space="preserve"> Interlink</w:t>
+      </w:r>
+    </w:p>
+    <w:p>
+      <w:r>
+        <w:t>Mene eteenpäin ja oikealle, k</w:t>
+      </w:r>
+      <w:r>
+        <w:t xml:space="preserve">eskellä päädyssä on </w:t>
+      </w:r>
+      <w:r>
+        <w:t>Deck 5 Forward Muster Station</w:t>
+      </w:r>
+    </w:p>
+    <w:p>
+      <w:pPr>
+        <w:rPr>
+          <w:lang w:val="en-US"/>
+        </w:rPr>
+      </w:pPr>
+      <w:r>
+        <w:rPr>
+          <w:lang w:val="en-US"/>
+        </w:rPr>
+        <w:t>Deck 5 Forward Muster Station</w:t>
+      </w:r>
+      <w:r>
+        <w:rPr>
+          <w:lang w:val="en-US"/>
+        </w:rPr>
+        <w:t>. Komento ”</w:t>
+      </w:r>
+      <w:r>
+        <w:rPr>
+          <w:lang w:val="en-US"/>
+        </w:rPr>
+        <w:t>use cypher door”</w:t>
+      </w:r>
+    </w:p>
+    <w:p>
+      <w:pPr>
+        <w:rPr>
+          <w:lang w:val="en-US"/>
+        </w:rPr>
+      </w:pPr>
+      <w:r>
+        <w:rPr>
+          <w:lang w:val="en-US"/>
+        </w:rPr>
+        <w:t>Mene bridge.</w:t>
+      </w:r>
+    </w:p>
+    <w:p>
+      <w:pPr>
+        <w:rPr>
+          <w:lang w:val="en-US"/>
+        </w:rPr>
+      </w:pPr>
+    </w:p>
+    <w:p>
+      <w:pPr>
+        <w:pStyle w:val="Heading2"/>
+      </w:pPr>
+      <w:r>
+        <w:t xml:space="preserve">Act </w:t>
+      </w:r>
+      <w:r>
+        <w:t>5</w:t>
+      </w:r>
+    </w:p>
+    <w:p>
+      <w:pPr>
+        <w:rPr>
+          <w:lang w:val="en-FI"/>
+        </w:rPr>
+      </w:pPr>
+      <w:r>
+        <w:rPr>
+          <w:lang w:val="en-US"/>
+        </w:rPr>
+        <w:t xml:space="preserve">Mene eteenpäin kunnes olet </w:t>
+      </w:r>
+      <w:r>
+        <w:rPr>
+          <w:lang w:val="en-FI"/>
+        </w:rPr>
+        <w:t>Emergency Launch Compartment</w:t>
+      </w:r>
+    </w:p>
+    <w:p>
+      <w:pPr>
+        <w:rPr>
+          <w:lang w:val="en-FI"/>
+        </w:rPr>
+      </w:pPr>
+      <w:r>
+        <w:rPr>
+          <w:lang w:val="en-FI"/>
+        </w:rPr>
+        <w:t>Emergency Launch Compartment</w:t>
+      </w:r>
+      <w:r>
+        <w:rPr>
+          <w:lang w:val="en-FI"/>
+        </w:rPr>
+        <w:t>. Komento “use jack pipe”</w:t>
+      </w:r>
+    </w:p>
+    <w:p>
+      <w:pPr>
+        <w:rPr>
+          <w:lang w:val="en-FI"/>
+        </w:rPr>
+      </w:pPr>
+      <w:r>
+        <w:rPr>
+          <w:lang w:val="en-FI"/>
+        </w:rPr>
+        <w:t>Mene eteenpäin</w:t>
+      </w:r>
+    </w:p>
+    <w:p>
+      <w:pPr>
+        <w:rPr>
+          <w:lang w:val="en-FI"/>
+        </w:rPr>
+      </w:pPr>
+    </w:p>
+    <w:p>
+      <w:pPr>
+        <w:pStyle w:val="Heading2"/>
+      </w:pPr>
+      <w:r>
+        <w:t xml:space="preserve">Act </w:t>
+      </w:r>
+      <w:r>
+        <w:t>6</w:t>
+      </w:r>
+    </w:p>
+    <w:p>
+      <w:pPr>
+        <w:rPr>
+          <w:lang w:val="en-FI"/>
+        </w:rPr>
+      </w:pPr>
+      <w:r>
+        <w:rPr>
+          <w:lang w:val="en-FI"/>
+        </w:rPr>
+        <w:t xml:space="preserve">Mene eteenpäin kunnes olet </w:t>
+      </w:r>
+      <w:r>
+        <w:rPr>
+          <w:lang w:val="en-FI"/>
+        </w:rPr>
+        <w:t>Emergency Vehicles Bay (inside The Tantalus Ark)</w:t>
+      </w:r>
+    </w:p>
+    <w:p>
+      <w:pPr>
+        <w:rPr>
+          <w:lang w:val="en-FI"/>
+        </w:rPr>
+      </w:pPr>
+      <w:r>
+        <w:rPr>
+          <w:lang w:val="en-FI"/>
+        </w:rPr>
+        <w:t>Käytä komento “interact console” kolme kertaa.</w:t>
+      </w:r>
+    </w:p>
+    <w:p>
+      <w:pPr>
+        <w:rPr>
+          <w:lang w:val="en-FI"/>
+        </w:rPr>
+      </w:pPr>
+    </w:p>
+    <w:p>
+      <w:pPr>
+        <w:rPr>
+          <w:lang w:val="en-FI"/>
+        </w:rPr>
+      </w:pPr>
+      <w:r>
+        <w:rPr>
+          <w:lang w:val="en-FI"/>
+        </w:rPr>
+        <w:t>THE END</w:t>
       </w:r>
     </w:p>
     <w:sectPr>
@@ -2730,7 +3713,6 @@
   <w:style w:type="character" w:default="1" w:styleId="DefaultParagraphFont">
     <w:name w:val="Default Paragraph Font"/>
     <w:uiPriority w:val="1"/>
-    <w:semiHidden/>
     <w:unhideWhenUsed/>
   </w:style>
   <w:style w:type="table" w:default="1" w:styleId="TableNormal">
@@ -4673,12 +5655,7 @@
 </file>
 
 <file path=customXml/item2.xml><?xml version="1.0" encoding="utf-8"?>
-<?mso-contentType ?>
-<FormTemplates xmlns="http://schemas.microsoft.com/sharepoint/v3/contenttype/forms">
-  <Display>DocumentLibraryForm</Display>
-  <Edit>DocumentLibraryForm</Edit>
-  <New>DocumentLibraryForm</New>
-</FormTemplates>
+<b:Sources xmlns:b="http://schemas.openxmlformats.org/officeDocument/2006/bibliography" xmlns="http://schemas.openxmlformats.org/officeDocument/2006/bibliography" SelectedStyle="\APA.XSL" StyleName="APA"/>
 </file>
 
 <file path=customXml/item3.xml><?xml version="1.0" encoding="utf-8"?>
@@ -4688,7 +5665,12 @@
 </file>
 
 <file path=customXml/item4.xml><?xml version="1.0" encoding="utf-8"?>
-<b:Sources xmlns:b="http://schemas.openxmlformats.org/officeDocument/2006/bibliography" xmlns="http://schemas.openxmlformats.org/officeDocument/2006/bibliography" SelectedStyle="\APA.XSL" StyleName="APA"/>
+<?mso-contentType ?>
+<FormTemplates xmlns="http://schemas.microsoft.com/sharepoint/v3/contenttype/forms">
+  <Display>DocumentLibraryForm</Display>
+  <Edit>DocumentLibraryForm</Edit>
+  <New>DocumentLibraryForm</New>
+</FormTemplates>
 </file>
 
 <file path=customXml/itemProps1.xml><?xml version="1.0" encoding="utf-8"?>
@@ -4711,9 +5693,9 @@
 </file>
 
 <file path=customXml/itemProps2.xml><?xml version="1.0" encoding="utf-8"?>
-<ds:datastoreItem xmlns:ds="http://schemas.openxmlformats.org/officeDocument/2006/customXml" ds:itemID="{1AB4B396-64BB-46C2-9786-7E42FB0ECE0C}">
+<ds:datastoreItem xmlns:ds="http://schemas.openxmlformats.org/officeDocument/2006/customXml" ds:itemID="{7898C412-2BC6-4A2C-BC8B-CEA41A77202F}">
   <ds:schemaRefs>
-    <ds:schemaRef ds:uri="http://schemas.microsoft.com/sharepoint/v3/contenttype/forms"/>
+    <ds:schemaRef ds:uri="http://schemas.openxmlformats.org/officeDocument/2006/bibliography"/>
   </ds:schemaRefs>
 </ds:datastoreItem>
 </file>
@@ -4728,9 +5710,9 @@
 </file>
 
 <file path=customXml/itemProps4.xml><?xml version="1.0" encoding="utf-8"?>
-<ds:datastoreItem xmlns:ds="http://schemas.openxmlformats.org/officeDocument/2006/customXml" ds:itemID="{7898C412-2BC6-4A2C-BC8B-CEA41A77202F}">
+<ds:datastoreItem xmlns:ds="http://schemas.openxmlformats.org/officeDocument/2006/customXml" ds:itemID="{1AB4B396-64BB-46C2-9786-7E42FB0ECE0C}">
   <ds:schemaRefs>
-    <ds:schemaRef ds:uri="http://schemas.openxmlformats.org/officeDocument/2006/bibliography"/>
+    <ds:schemaRef ds:uri="http://schemas.microsoft.com/sharepoint/v3/contenttype/forms"/>
   </ds:schemaRefs>
 </ds:datastoreItem>
 </file>

</xml_diff>